<commit_message>
Updated Oakeshott word doc.
</commit_message>
<xml_diff>
--- a/AntiRats/finalVersions/Oakeshott.docx
+++ b/AntiRats/finalVersions/Oakeshott.docx
@@ -267,8 +267,6 @@
         </w:rPr>
         <w:t>2</w:t>
       </w:r>
-      <w:bookmarkStart w:id="0" w:name="_GoBack"/>
-      <w:bookmarkEnd w:id="0"/>
       <w:r>
         <w:t xml:space="preserve"> and so on. (Science, </w:t>
       </w:r>
@@ -1131,7 +1129,6 @@
         <w:t>)</w:t>
       </w:r>
     </w:p>
-    <w:p/>
     <w:p>
       <w:r>
         <w:t xml:space="preserve">Before </w:t>
@@ -1233,7 +1230,6 @@
         <w:t xml:space="preserve"> Confucius).</w:t>
       </w:r>
     </w:p>
-    <w:p/>
     <w:p>
       <w:r>
         <w:t>Oakesh</w:t>
@@ -1269,32 +1265,31 @@
         <w:t xml:space="preserve">ntecedently existing </w:t>
       </w:r>
       <w:r>
-        <w:t xml:space="preserve"> codes and ideologies to particular cases or </w:t>
+        <w:t xml:space="preserve"> codes and ideologies to particular cases or problems. By way of assessing the cogency of these Oakeshottian claims, let us attempt</w:t>
+      </w:r>
+      <w:r>
+        <w:t xml:space="preserve"> very</w:t>
+      </w:r>
+      <w:r>
+        <w:t xml:space="preserve"> briefly to analyze these claims critically.</w:t>
+      </w:r>
+    </w:p>
+    <w:p>
+      <w:r>
+        <w:t>Arguably, a</w:t>
+      </w:r>
+      <w:r>
+        <w:t>n</w:t>
+      </w:r>
+      <w:r>
+        <w:t xml:space="preserve"> intelligent way of assessing the cogency of Oakeshott’s critique of Rationalism is to start with those of its claims</w:t>
+      </w:r>
+      <w:r>
+        <w:t xml:space="preserve"> which appear most indisputable. Arguably, doing </w:t>
       </w:r>
       <w:r>
         <w:lastRenderedPageBreak/>
-        <w:t>problems. By way of assessing the cogency of these Oakeshottian claims, let us attempt</w:t>
-      </w:r>
-      <w:r>
-        <w:t xml:space="preserve"> very</w:t>
-      </w:r>
-      <w:r>
-        <w:t xml:space="preserve"> briefly to analyze these claims critically.</w:t>
-      </w:r>
-    </w:p>
-    <w:p/>
-    <w:p>
-      <w:r>
-        <w:t>Arguably, a</w:t>
-      </w:r>
-      <w:r>
-        <w:t>n</w:t>
-      </w:r>
-      <w:r>
-        <w:t xml:space="preserve"> intelligent way of assessing the cogency of Oakeshott’s critique of Rationalism is to start with those of its claims</w:t>
-      </w:r>
-      <w:r>
-        <w:t xml:space="preserve"> which appear most indisputable. Arguably, doing so requires finding the</w:t>
+        <w:t>so requires finding the</w:t>
       </w:r>
       <w:r>
         <w:t xml:space="preserve"> level of generality at which </w:t>
@@ -1429,7 +1424,6 @@
         <w:t xml:space="preserve"> (Aristotle, 1936, p. 9)</w:t>
       </w:r>
     </w:p>
-    <w:p/>
     <w:p>
       <w:r>
         <w:t>This is not the forum for a careful policy discussion, but consider momentarily, by way of illustration</w:t>
@@ -1477,7 +1471,11 @@
         <w:t>criteria which can</w:t>
       </w:r>
       <w:r>
-        <w:t xml:space="preserve"> be quantified (number of books written, number of students </w:t>
+        <w:t xml:space="preserve"> be quantified (number of books </w:t>
+      </w:r>
+      <w:r>
+        <w:lastRenderedPageBreak/>
+        <w:t xml:space="preserve">written, number of students </w:t>
       </w:r>
       <w:r>
         <w:t xml:space="preserve">taught, </w:t>
@@ -2006,6 +2004,62 @@
       </w:r>
       <w:r>
         <w:t>, pp. 211-230.</w:t>
+      </w:r>
+    </w:p>
+    <w:p>
+      <w:pPr>
+        <w:ind w:left="720" w:hanging="720"/>
+      </w:pPr>
+      <w:r>
+        <w:rPr>
+          <w:rFonts w:hint="eastAsia"/>
+        </w:rPr>
+        <w:t>Coats, W.</w:t>
+      </w:r>
+      <w:r>
+        <w:rPr>
+          <w:rFonts w:hint="eastAsia"/>
+        </w:rPr>
+        <w:t xml:space="preserve">J. </w:t>
+      </w:r>
+      <w:r>
+        <w:t>(</w:t>
+      </w:r>
+      <w:r>
+        <w:rPr>
+          <w:rFonts w:hint="eastAsia"/>
+        </w:rPr>
+        <w:t>2000)</w:t>
+      </w:r>
+      <w:r>
+        <w:rPr>
+          <w:rFonts w:hint="eastAsia"/>
+        </w:rPr>
+        <w:t> </w:t>
+      </w:r>
+      <w:r>
+        <w:rPr>
+          <w:rFonts w:hint="eastAsia"/>
+          <w:i/>
+          <w:iCs/>
+        </w:rPr>
+        <w:t>Oakeshott and His C</w:t>
+      </w:r>
+      <w:bookmarkStart w:id="0" w:name="_GoBack"/>
+      <w:bookmarkEnd w:id="0"/>
+      <w:r>
+        <w:rPr>
+          <w:rFonts w:hint="eastAsia"/>
+          <w:i/>
+          <w:iCs/>
+        </w:rPr>
+        <w:t>ontemporaries: Montaigne, St. Augustine, Hegel, et al</w:t>
+      </w:r>
+      <w:r>
+        <w:rPr>
+          <w:rFonts w:hint="eastAsia"/>
+        </w:rPr>
+        <w:t>. Selinsgrove: Susquehanna Univ. Press.</w:t>
       </w:r>
     </w:p>
     <w:p>
@@ -2319,7 +2373,7 @@
           <w:rPr>
             <w:noProof/>
           </w:rPr>
-          <w:t>2</w:t>
+          <w:t>13</w:t>
         </w:r>
         <w:r>
           <w:rPr>
@@ -2833,7 +2887,6 @@
   <w:style w:type="character" w:default="1" w:styleId="DefaultParagraphFont">
     <w:name w:val="Default Paragraph Font"/>
     <w:uiPriority w:val="1"/>
-    <w:semiHidden/>
     <w:unhideWhenUsed/>
   </w:style>
   <w:style w:type="table" w:default="1" w:styleId="TableNormal">

</xml_diff>